<commit_message>
update: sales charts, remove week 6 and added remarks in printable
</commit_message>
<xml_diff>
--- a/public/storage/facilities/DORM-Requirements.docx
+++ b/public/storage/facilities/DORM-Requirements.docx
@@ -907,7 +907,6 @@
                             <w14:uncheckedState w14:val="2610" w14:font="MS Gothic"/>
                           </w14:checkbox>
                         </w:sdtPr>
-                        <w:sdtEndPr/>
                         <w:sdtContent>
                           <w:r>
                             <w:rPr>
@@ -1330,15 +1329,25 @@
           <w:szCs w:val="18"/>
         </w:rPr>
         <w:tab/>
-        <w:t xml:space="preserve">       </w:t>
-      </w:r>
-      <w:r>
-        <w:rPr>
-          <w:rFonts w:ascii="Arial" w:hAnsi="Arial" w:cs="Arial"/>
-          <w:sz w:val="18"/>
-          <w:szCs w:val="18"/>
-        </w:rPr>
-        <w:t>Room Number: _____________</w:t>
+        <w:t xml:space="preserve">     </w:t>
+      </w:r>
+      <w:r>
+        <w:rPr>
+          <w:rFonts w:ascii="Arial" w:hAnsi="Arial" w:cs="Arial"/>
+          <w:b/>
+          <w:bCs/>
+          <w:sz w:val="18"/>
+          <w:szCs w:val="18"/>
+        </w:rPr>
+        <w:t xml:space="preserve"> </w:t>
+      </w:r>
+      <w:r>
+        <w:rPr>
+          <w:rFonts w:ascii="Arial" w:hAnsi="Arial" w:cs="Arial"/>
+          <w:sz w:val="18"/>
+          <w:szCs w:val="18"/>
+        </w:rPr>
+        <w:t>Student Number: ____________</w:t>
       </w:r>
     </w:p>
     <w:p>
@@ -1439,7 +1448,7 @@
           <w:szCs w:val="18"/>
         </w:rPr>
         <w:tab/>
-        <w:t xml:space="preserve">      Student Number: ____________</w:t>
+        <w:t xml:space="preserve">      </w:t>
       </w:r>
     </w:p>
     <w:p>
@@ -1717,625 +1726,6 @@
         </w:rPr>
         <w:tab/>
         <w:t>Specify: _______________</w:t>
-      </w:r>
-    </w:p>
-    <w:p>
-      <w:pPr>
-        <w:spacing w:after="0" w:line="240" w:lineRule="auto"/>
-        <w:rPr>
-          <w:rFonts w:ascii="Arial" w:hAnsi="Arial" w:cs="Arial"/>
-          <w:sz w:val="18"/>
-          <w:szCs w:val="18"/>
-        </w:rPr>
-      </w:pPr>
-    </w:p>
-    <w:p>
-      <w:pPr>
-        <w:spacing w:after="0" w:line="240" w:lineRule="auto"/>
-        <w:rPr>
-          <w:rFonts w:ascii="Arial" w:hAnsi="Arial" w:cs="Arial"/>
-          <w:sz w:val="18"/>
-          <w:szCs w:val="18"/>
-        </w:rPr>
-      </w:pPr>
-      <w:r>
-        <w:rPr>
-          <w:rFonts w:ascii="Arial" w:hAnsi="Arial" w:cs="Arial"/>
-          <w:noProof/>
-          <w:sz w:val="18"/>
-          <w:szCs w:val="18"/>
-        </w:rPr>
-        <mc:AlternateContent>
-          <mc:Choice Requires="wps">
-            <w:drawing>
-              <wp:anchor distT="0" distB="0" distL="114300" distR="114300" simplePos="0" relativeHeight="251685888" behindDoc="0" locked="0" layoutInCell="1" allowOverlap="1" wp14:anchorId="685EDFED" wp14:editId="6D91ED31">
-                <wp:simplePos x="0" y="0"/>
-                <wp:positionH relativeFrom="margin">
-                  <wp:posOffset>4851070</wp:posOffset>
-                </wp:positionH>
-                <wp:positionV relativeFrom="paragraph">
-                  <wp:posOffset>113318</wp:posOffset>
-                </wp:positionV>
-                <wp:extent cx="1638795" cy="11463"/>
-                <wp:effectExtent l="0" t="0" r="19050" b="26670"/>
-                <wp:wrapNone/>
-                <wp:docPr id="1773760738" name="Straight Connector 9"/>
-                <wp:cNvGraphicFramePr/>
-                <a:graphic xmlns:a="http://schemas.openxmlformats.org/drawingml/2006/main">
-                  <a:graphicData uri="http://schemas.microsoft.com/office/word/2010/wordprocessingShape">
-                    <wps:wsp>
-                      <wps:cNvCnPr/>
-                      <wps:spPr>
-                        <a:xfrm>
-                          <a:off x="0" y="0"/>
-                          <a:ext cx="1638795" cy="11463"/>
-                        </a:xfrm>
-                        <a:prstGeom prst="line">
-                          <a:avLst/>
-                        </a:prstGeom>
-                      </wps:spPr>
-                      <wps:style>
-                        <a:lnRef idx="1">
-                          <a:schemeClr val="dk1"/>
-                        </a:lnRef>
-                        <a:fillRef idx="0">
-                          <a:schemeClr val="dk1"/>
-                        </a:fillRef>
-                        <a:effectRef idx="0">
-                          <a:schemeClr val="dk1"/>
-                        </a:effectRef>
-                        <a:fontRef idx="minor">
-                          <a:schemeClr val="tx1"/>
-                        </a:fontRef>
-                      </wps:style>
-                      <wps:bodyPr/>
-                    </wps:wsp>
-                  </a:graphicData>
-                </a:graphic>
-                <wp14:sizeRelH relativeFrom="margin">
-                  <wp14:pctWidth>0</wp14:pctWidth>
-                </wp14:sizeRelH>
-                <wp14:sizeRelV relativeFrom="margin">
-                  <wp14:pctHeight>0</wp14:pctHeight>
-                </wp14:sizeRelV>
-              </wp:anchor>
-            </w:drawing>
-          </mc:Choice>
-          <mc:Fallback>
-            <w:pict>
-              <v:line w14:anchorId="6A93FA04" id="Straight Connector 9" o:spid="_x0000_s1026" style="position:absolute;z-index:251685888;visibility:visible;mso-wrap-style:square;mso-width-percent:0;mso-height-percent:0;mso-wrap-distance-left:9pt;mso-wrap-distance-top:0;mso-wrap-distance-right:9pt;mso-wrap-distance-bottom:0;mso-position-horizontal:absolute;mso-position-horizontal-relative:margin;mso-position-vertical:absolute;mso-position-vertical-relative:text;mso-width-percent:0;mso-height-percent:0;mso-width-relative:margin;mso-height-relative:margin" from="381.95pt,8.9pt" to="511pt,9.8pt" o:gfxdata="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" strokecolor="black [3200]" strokeweight=".5pt">
-                <v:stroke joinstyle="miter"/>
-                <w10:wrap anchorx="margin"/>
-              </v:line>
-            </w:pict>
-          </mc:Fallback>
-        </mc:AlternateContent>
-      </w:r>
-      <w:r>
-        <w:rPr>
-          <w:rFonts w:ascii="Arial" w:hAnsi="Arial" w:cs="Arial"/>
-          <w:noProof/>
-          <w:sz w:val="18"/>
-          <w:szCs w:val="18"/>
-        </w:rPr>
-        <mc:AlternateContent>
-          <mc:Choice Requires="wps">
-            <w:drawing>
-              <wp:anchor distT="0" distB="0" distL="114300" distR="114300" simplePos="0" relativeHeight="251683840" behindDoc="0" locked="0" layoutInCell="1" allowOverlap="1" wp14:anchorId="17CE402A" wp14:editId="0B5B0F95">
-                <wp:simplePos x="0" y="0"/>
-                <wp:positionH relativeFrom="column">
-                  <wp:posOffset>448407</wp:posOffset>
-                </wp:positionH>
-                <wp:positionV relativeFrom="paragraph">
-                  <wp:posOffset>109367</wp:posOffset>
-                </wp:positionV>
-                <wp:extent cx="3578469" cy="8792"/>
-                <wp:effectExtent l="0" t="0" r="22225" b="29845"/>
-                <wp:wrapNone/>
-                <wp:docPr id="2061864421" name="Straight Connector 9"/>
-                <wp:cNvGraphicFramePr/>
-                <a:graphic xmlns:a="http://schemas.openxmlformats.org/drawingml/2006/main">
-                  <a:graphicData uri="http://schemas.microsoft.com/office/word/2010/wordprocessingShape">
-                    <wps:wsp>
-                      <wps:cNvCnPr/>
-                      <wps:spPr>
-                        <a:xfrm flipV="1">
-                          <a:off x="0" y="0"/>
-                          <a:ext cx="3578469" cy="8792"/>
-                        </a:xfrm>
-                        <a:prstGeom prst="line">
-                          <a:avLst/>
-                        </a:prstGeom>
-                      </wps:spPr>
-                      <wps:style>
-                        <a:lnRef idx="1">
-                          <a:schemeClr val="dk1"/>
-                        </a:lnRef>
-                        <a:fillRef idx="0">
-                          <a:schemeClr val="dk1"/>
-                        </a:fillRef>
-                        <a:effectRef idx="0">
-                          <a:schemeClr val="dk1"/>
-                        </a:effectRef>
-                        <a:fontRef idx="minor">
-                          <a:schemeClr val="tx1"/>
-                        </a:fontRef>
-                      </wps:style>
-                      <wps:bodyPr/>
-                    </wps:wsp>
-                  </a:graphicData>
-                </a:graphic>
-              </wp:anchor>
-            </w:drawing>
-          </mc:Choice>
-          <mc:Fallback>
-            <w:pict>
-              <v:line w14:anchorId="503D5015" id="Straight Connector 9" o:spid="_x0000_s1026" style="position:absolute;flip:y;z-index:251683840;visibility:visible;mso-wrap-style:square;mso-wrap-distance-left:9pt;mso-wrap-distance-top:0;mso-wrap-distance-right:9pt;mso-wrap-distance-bottom:0;mso-position-horizontal:absolute;mso-position-horizontal-relative:text;mso-position-vertical:absolute;mso-position-vertical-relative:text" from="35.3pt,8.6pt" to="317.05pt,9.3pt" o:gfxdata="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" strokecolor="black [3200]" strokeweight=".5pt">
-                <v:stroke joinstyle="miter"/>
-              </v:line>
-            </w:pict>
-          </mc:Fallback>
-        </mc:AlternateContent>
-      </w:r>
-      <w:r>
-        <w:rPr>
-          <w:rFonts w:ascii="Arial" w:hAnsi="Arial" w:cs="Arial"/>
-          <w:noProof/>
-          <w:sz w:val="18"/>
-          <w:szCs w:val="18"/>
-        </w:rPr>
-        <mc:AlternateContent>
-          <mc:Choice Requires="wps">
-            <w:drawing>
-              <wp:anchor distT="45720" distB="45720" distL="114300" distR="114300" simplePos="0" relativeHeight="251670528" behindDoc="1" locked="0" layoutInCell="1" allowOverlap="1" wp14:anchorId="4F63EF06" wp14:editId="14158EF0">
-                <wp:simplePos x="0" y="0"/>
-                <wp:positionH relativeFrom="column">
-                  <wp:posOffset>3282315</wp:posOffset>
-                </wp:positionH>
-                <wp:positionV relativeFrom="paragraph">
-                  <wp:posOffset>96618</wp:posOffset>
-                </wp:positionV>
-                <wp:extent cx="1101090" cy="286385"/>
-                <wp:effectExtent l="0" t="0" r="22860" b="18415"/>
-                <wp:wrapNone/>
-                <wp:docPr id="1725235143" name="Text Box 2"/>
-                <wp:cNvGraphicFramePr>
-                  <a:graphicFrameLocks xmlns:a="http://schemas.openxmlformats.org/drawingml/2006/main"/>
-                </wp:cNvGraphicFramePr>
-                <a:graphic xmlns:a="http://schemas.openxmlformats.org/drawingml/2006/main">
-                  <a:graphicData uri="http://schemas.microsoft.com/office/word/2010/wordprocessingShape">
-                    <wps:wsp>
-                      <wps:cNvSpPr txBox="1">
-                        <a:spLocks noChangeArrowheads="1"/>
-                      </wps:cNvSpPr>
-                      <wps:spPr bwMode="auto">
-                        <a:xfrm>
-                          <a:off x="0" y="0"/>
-                          <a:ext cx="1101090" cy="286385"/>
-                        </a:xfrm>
-                        <a:prstGeom prst="rect">
-                          <a:avLst/>
-                        </a:prstGeom>
-                        <a:solidFill>
-                          <a:srgbClr val="FFFFFF"/>
-                        </a:solidFill>
-                        <a:ln w="9525">
-                          <a:solidFill>
-                            <a:schemeClr val="bg1"/>
-                          </a:solidFill>
-                          <a:miter lim="800000"/>
-                          <a:headEnd/>
-                          <a:tailEnd/>
-                        </a:ln>
-                      </wps:spPr>
-                      <wps:txbx>
-                        <w:txbxContent>
-                          <w:p>
-                            <w:pPr>
-                              <w:rPr>
-                                <w:rFonts w:ascii="Arial" w:hAnsi="Arial" w:cs="Arial"/>
-                                <w:sz w:val="18"/>
-                                <w:szCs w:val="18"/>
-                              </w:rPr>
-                            </w:pPr>
-                            <w:r>
-                              <w:rPr>
-                                <w:rFonts w:ascii="Arial" w:hAnsi="Arial" w:cs="Arial"/>
-                                <w:sz w:val="18"/>
-                                <w:szCs w:val="18"/>
-                              </w:rPr>
-                              <w:t>Middle Name</w:t>
-                            </w:r>
-                          </w:p>
-                        </w:txbxContent>
-                      </wps:txbx>
-                      <wps:bodyPr rot="0" vert="horz" wrap="square" lIns="91440" tIns="45720" rIns="91440" bIns="45720" anchor="t" anchorCtr="0">
-                        <a:noAutofit/>
-                      </wps:bodyPr>
-                    </wps:wsp>
-                  </a:graphicData>
-                </a:graphic>
-                <wp14:sizeRelH relativeFrom="margin">
-                  <wp14:pctWidth>0</wp14:pctWidth>
-                </wp14:sizeRelH>
-                <wp14:sizeRelV relativeFrom="margin">
-                  <wp14:pctHeight>0</wp14:pctHeight>
-                </wp14:sizeRelV>
-              </wp:anchor>
-            </w:drawing>
-          </mc:Choice>
-          <mc:Fallback>
-            <w:pict>
-              <v:shape w14:anchorId="4F63EF06" id="Text Box 2" o:spid="_x0000_s1028" type="#_x0000_t202" style="position:absolute;margin-left:258.45pt;margin-top:7.6pt;width:86.7pt;height:22.55pt;z-index:-251645952;visibility:visible;mso-wrap-style:square;mso-width-percent:0;mso-height-percent:0;mso-wrap-distance-left:9pt;mso-wrap-distance-top:3.6pt;mso-wrap-distance-right:9pt;mso-wrap-distance-bottom:3.6pt;mso-position-horizontal:absolute;mso-position-horizontal-relative:text;mso-position-vertical:absolute;mso-position-vertical-relative:text;mso-width-percent:0;mso-height-percent:0;mso-width-relative:margin;mso-height-relative:margin;v-text-anchor:top" o:gfxdata="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" strokecolor="white [3212]">
-                <v:textbox>
-                  <w:txbxContent>
-                    <w:p>
-                      <w:pPr>
-                        <w:rPr>
-                          <w:rFonts w:ascii="Arial" w:hAnsi="Arial" w:cs="Arial"/>
-                          <w:sz w:val="18"/>
-                          <w:szCs w:val="18"/>
-                        </w:rPr>
-                      </w:pPr>
-                      <w:r>
-                        <w:rPr>
-                          <w:rFonts w:ascii="Arial" w:hAnsi="Arial" w:cs="Arial"/>
-                          <w:sz w:val="18"/>
-                          <w:szCs w:val="18"/>
-                        </w:rPr>
-                        <w:t>Middle Name</w:t>
-                      </w:r>
-                    </w:p>
-                  </w:txbxContent>
-                </v:textbox>
-              </v:shape>
-            </w:pict>
-          </mc:Fallback>
-        </mc:AlternateContent>
-      </w:r>
-      <w:r>
-        <w:rPr>
-          <w:rFonts w:ascii="Arial" w:hAnsi="Arial" w:cs="Arial"/>
-          <w:noProof/>
-          <w:sz w:val="18"/>
-          <w:szCs w:val="18"/>
-        </w:rPr>
-        <mc:AlternateContent>
-          <mc:Choice Requires="wps">
-            <w:drawing>
-              <wp:anchor distT="45720" distB="45720" distL="114300" distR="114300" simplePos="0" relativeHeight="251668480" behindDoc="1" locked="0" layoutInCell="1" allowOverlap="1" wp14:anchorId="407940F0" wp14:editId="23D21779">
-                <wp:simplePos x="0" y="0"/>
-                <wp:positionH relativeFrom="column">
-                  <wp:posOffset>1948180</wp:posOffset>
-                </wp:positionH>
-                <wp:positionV relativeFrom="paragraph">
-                  <wp:posOffset>104873</wp:posOffset>
-                </wp:positionV>
-                <wp:extent cx="837282" cy="253334"/>
-                <wp:effectExtent l="0" t="0" r="20320" b="13970"/>
-                <wp:wrapNone/>
-                <wp:docPr id="466459621" name="Text Box 2"/>
-                <wp:cNvGraphicFramePr>
-                  <a:graphicFrameLocks xmlns:a="http://schemas.openxmlformats.org/drawingml/2006/main"/>
-                </wp:cNvGraphicFramePr>
-                <a:graphic xmlns:a="http://schemas.openxmlformats.org/drawingml/2006/main">
-                  <a:graphicData uri="http://schemas.microsoft.com/office/word/2010/wordprocessingShape">
-                    <wps:wsp>
-                      <wps:cNvSpPr txBox="1">
-                        <a:spLocks noChangeArrowheads="1"/>
-                      </wps:cNvSpPr>
-                      <wps:spPr bwMode="auto">
-                        <a:xfrm>
-                          <a:off x="0" y="0"/>
-                          <a:ext cx="837282" cy="253334"/>
-                        </a:xfrm>
-                        <a:prstGeom prst="rect">
-                          <a:avLst/>
-                        </a:prstGeom>
-                        <a:solidFill>
-                          <a:srgbClr val="FFFFFF"/>
-                        </a:solidFill>
-                        <a:ln w="9525">
-                          <a:solidFill>
-                            <a:schemeClr val="bg1"/>
-                          </a:solidFill>
-                          <a:miter lim="800000"/>
-                          <a:headEnd/>
-                          <a:tailEnd/>
-                        </a:ln>
-                      </wps:spPr>
-                      <wps:txbx>
-                        <w:txbxContent>
-                          <w:p>
-                            <w:pPr>
-                              <w:rPr>
-                                <w:rFonts w:ascii="Arial" w:hAnsi="Arial" w:cs="Arial"/>
-                                <w:sz w:val="18"/>
-                                <w:szCs w:val="18"/>
-                              </w:rPr>
-                            </w:pPr>
-                            <w:r>
-                              <w:rPr>
-                                <w:rFonts w:ascii="Arial" w:hAnsi="Arial" w:cs="Arial"/>
-                                <w:sz w:val="18"/>
-                                <w:szCs w:val="18"/>
-                              </w:rPr>
-                              <w:t>First Name</w:t>
-                            </w:r>
-                          </w:p>
-                        </w:txbxContent>
-                      </wps:txbx>
-                      <wps:bodyPr rot="0" vert="horz" wrap="square" lIns="91440" tIns="45720" rIns="91440" bIns="45720" anchor="t" anchorCtr="0">
-                        <a:noAutofit/>
-                      </wps:bodyPr>
-                    </wps:wsp>
-                  </a:graphicData>
-                </a:graphic>
-                <wp14:sizeRelH relativeFrom="margin">
-                  <wp14:pctWidth>0</wp14:pctWidth>
-                </wp14:sizeRelH>
-                <wp14:sizeRelV relativeFrom="margin">
-                  <wp14:pctHeight>0</wp14:pctHeight>
-                </wp14:sizeRelV>
-              </wp:anchor>
-            </w:drawing>
-          </mc:Choice>
-          <mc:Fallback>
-            <w:pict>
-              <v:shape w14:anchorId="407940F0" id="_x0000_s1029" type="#_x0000_t202" style="position:absolute;margin-left:153.4pt;margin-top:8.25pt;width:65.95pt;height:19.95pt;z-index:-251648000;visibility:visible;mso-wrap-style:square;mso-width-percent:0;mso-height-percent:0;mso-wrap-distance-left:9pt;mso-wrap-distance-top:3.6pt;mso-wrap-distance-right:9pt;mso-wrap-distance-bottom:3.6pt;mso-position-horizontal:absolute;mso-position-horizontal-relative:text;mso-position-vertical:absolute;mso-position-vertical-relative:text;mso-width-percent:0;mso-height-percent:0;mso-width-relative:margin;mso-height-relative:margin;v-text-anchor:top" o:gfxdata="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" strokecolor="white [3212]">
-                <v:textbox>
-                  <w:txbxContent>
-                    <w:p>
-                      <w:pPr>
-                        <w:rPr>
-                          <w:rFonts w:ascii="Arial" w:hAnsi="Arial" w:cs="Arial"/>
-                          <w:sz w:val="18"/>
-                          <w:szCs w:val="18"/>
-                        </w:rPr>
-                      </w:pPr>
-                      <w:r>
-                        <w:rPr>
-                          <w:rFonts w:ascii="Arial" w:hAnsi="Arial" w:cs="Arial"/>
-                          <w:sz w:val="18"/>
-                          <w:szCs w:val="18"/>
-                        </w:rPr>
-                        <w:t>First Name</w:t>
-                      </w:r>
-                    </w:p>
-                  </w:txbxContent>
-                </v:textbox>
-              </v:shape>
-            </w:pict>
-          </mc:Fallback>
-        </mc:AlternateContent>
-      </w:r>
-      <w:r>
-        <w:rPr>
-          <w:rFonts w:ascii="Arial" w:hAnsi="Arial" w:cs="Arial"/>
-          <w:noProof/>
-          <w:sz w:val="18"/>
-          <w:szCs w:val="18"/>
-        </w:rPr>
-        <mc:AlternateContent>
-          <mc:Choice Requires="wps">
-            <w:drawing>
-              <wp:anchor distT="45720" distB="45720" distL="114300" distR="114300" simplePos="0" relativeHeight="251666432" behindDoc="1" locked="0" layoutInCell="1" allowOverlap="1" wp14:anchorId="69E05BE1" wp14:editId="49F68E4D">
-                <wp:simplePos x="0" y="0"/>
-                <wp:positionH relativeFrom="column">
-                  <wp:posOffset>751498</wp:posOffset>
-                </wp:positionH>
-                <wp:positionV relativeFrom="paragraph">
-                  <wp:posOffset>94615</wp:posOffset>
-                </wp:positionV>
-                <wp:extent cx="837282" cy="253334"/>
-                <wp:effectExtent l="0" t="0" r="20320" b="13970"/>
-                <wp:wrapNone/>
-                <wp:docPr id="217" name="Text Box 2"/>
-                <wp:cNvGraphicFramePr>
-                  <a:graphicFrameLocks xmlns:a="http://schemas.openxmlformats.org/drawingml/2006/main"/>
-                </wp:cNvGraphicFramePr>
-                <a:graphic xmlns:a="http://schemas.openxmlformats.org/drawingml/2006/main">
-                  <a:graphicData uri="http://schemas.microsoft.com/office/word/2010/wordprocessingShape">
-                    <wps:wsp>
-                      <wps:cNvSpPr txBox="1">
-                        <a:spLocks noChangeArrowheads="1"/>
-                      </wps:cNvSpPr>
-                      <wps:spPr bwMode="auto">
-                        <a:xfrm>
-                          <a:off x="0" y="0"/>
-                          <a:ext cx="837282" cy="253334"/>
-                        </a:xfrm>
-                        <a:prstGeom prst="rect">
-                          <a:avLst/>
-                        </a:prstGeom>
-                        <a:solidFill>
-                          <a:srgbClr val="FFFFFF"/>
-                        </a:solidFill>
-                        <a:ln w="9525">
-                          <a:solidFill>
-                            <a:schemeClr val="bg1"/>
-                          </a:solidFill>
-                          <a:miter lim="800000"/>
-                          <a:headEnd/>
-                          <a:tailEnd/>
-                        </a:ln>
-                      </wps:spPr>
-                      <wps:txbx>
-                        <w:txbxContent>
-                          <w:p>
-                            <w:pPr>
-                              <w:rPr>
-                                <w:rFonts w:ascii="Arial" w:hAnsi="Arial" w:cs="Arial"/>
-                                <w:sz w:val="18"/>
-                                <w:szCs w:val="18"/>
-                              </w:rPr>
-                            </w:pPr>
-                            <w:r>
-                              <w:rPr>
-                                <w:rFonts w:ascii="Arial" w:hAnsi="Arial" w:cs="Arial"/>
-                                <w:sz w:val="18"/>
-                                <w:szCs w:val="18"/>
-                              </w:rPr>
-                              <w:t>Last Name</w:t>
-                            </w:r>
-                          </w:p>
-                        </w:txbxContent>
-                      </wps:txbx>
-                      <wps:bodyPr rot="0" vert="horz" wrap="square" lIns="91440" tIns="45720" rIns="91440" bIns="45720" anchor="t" anchorCtr="0">
-                        <a:noAutofit/>
-                      </wps:bodyPr>
-                    </wps:wsp>
-                  </a:graphicData>
-                </a:graphic>
-                <wp14:sizeRelH relativeFrom="margin">
-                  <wp14:pctWidth>0</wp14:pctWidth>
-                </wp14:sizeRelH>
-                <wp14:sizeRelV relativeFrom="margin">
-                  <wp14:pctHeight>0</wp14:pctHeight>
-                </wp14:sizeRelV>
-              </wp:anchor>
-            </w:drawing>
-          </mc:Choice>
-          <mc:Fallback>
-            <w:pict>
-              <v:shape w14:anchorId="69E05BE1" id="_x0000_s1030" type="#_x0000_t202" style="position:absolute;margin-left:59.15pt;margin-top:7.45pt;width:65.95pt;height:19.95pt;z-index:-251650048;visibility:visible;mso-wrap-style:square;mso-width-percent:0;mso-height-percent:0;mso-wrap-distance-left:9pt;mso-wrap-distance-top:3.6pt;mso-wrap-distance-right:9pt;mso-wrap-distance-bottom:3.6pt;mso-position-horizontal:absolute;mso-position-horizontal-relative:text;mso-position-vertical:absolute;mso-position-vertical-relative:text;mso-width-percent:0;mso-height-percent:0;mso-width-relative:margin;mso-height-relative:margin;v-text-anchor:top" o:gfxdata="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" strokecolor="white [3212]">
-                <v:textbox>
-                  <w:txbxContent>
-                    <w:p>
-                      <w:pPr>
-                        <w:rPr>
-                          <w:rFonts w:ascii="Arial" w:hAnsi="Arial" w:cs="Arial"/>
-                          <w:sz w:val="18"/>
-                          <w:szCs w:val="18"/>
-                        </w:rPr>
-                      </w:pPr>
-                      <w:r>
-                        <w:rPr>
-                          <w:rFonts w:ascii="Arial" w:hAnsi="Arial" w:cs="Arial"/>
-                          <w:sz w:val="18"/>
-                          <w:szCs w:val="18"/>
-                        </w:rPr>
-                        <w:t>Last Name</w:t>
-                      </w:r>
-                    </w:p>
-                  </w:txbxContent>
-                </v:textbox>
-              </v:shape>
-            </w:pict>
-          </mc:Fallback>
-        </mc:AlternateContent>
-      </w:r>
-      <w:r>
-        <w:rPr>
-          <w:rFonts w:ascii="Arial" w:hAnsi="Arial" w:cs="Arial"/>
-          <w:sz w:val="18"/>
-          <w:szCs w:val="18"/>
-        </w:rPr>
-        <w:t>Name</w:t>
-      </w:r>
-      <w:r>
-        <w:rPr>
-          <w:rFonts w:ascii="Arial" w:hAnsi="Arial" w:cs="Arial"/>
-          <w:sz w:val="18"/>
-          <w:szCs w:val="18"/>
-        </w:rPr>
-        <w:t xml:space="preserve">: </w:t>
-      </w:r>
-      <w:r>
-        <w:rPr>
-          <w:rFonts w:ascii="Arial" w:hAnsi="Arial" w:cs="Arial"/>
-          <w:sz w:val="18"/>
-          <w:szCs w:val="18"/>
-        </w:rPr>
-        <w:tab/>
-      </w:r>
-      <w:r>
-        <w:rPr>
-          <w:rFonts w:ascii="Arial" w:hAnsi="Arial" w:cs="Arial"/>
-          <w:sz w:val="18"/>
-          <w:szCs w:val="18"/>
-        </w:rPr>
-        <w:tab/>
-      </w:r>
-      <w:r>
-        <w:rPr>
-          <w:rFonts w:ascii="Arial" w:hAnsi="Arial" w:cs="Arial"/>
-          <w:sz w:val="18"/>
-          <w:szCs w:val="18"/>
-        </w:rPr>
-        <w:tab/>
-      </w:r>
-      <w:r>
-        <w:rPr>
-          <w:rFonts w:ascii="Arial" w:hAnsi="Arial" w:cs="Arial"/>
-          <w:sz w:val="18"/>
-          <w:szCs w:val="18"/>
-        </w:rPr>
-        <w:tab/>
-      </w:r>
-      <w:r>
-        <w:rPr>
-          <w:rFonts w:ascii="Arial" w:hAnsi="Arial" w:cs="Arial"/>
-          <w:sz w:val="18"/>
-          <w:szCs w:val="18"/>
-        </w:rPr>
-        <w:tab/>
-      </w:r>
-      <w:r>
-        <w:rPr>
-          <w:rFonts w:ascii="Arial" w:hAnsi="Arial" w:cs="Arial"/>
-          <w:sz w:val="18"/>
-          <w:szCs w:val="18"/>
-        </w:rPr>
-        <w:tab/>
-      </w:r>
-      <w:r>
-        <w:rPr>
-          <w:rFonts w:ascii="Arial" w:hAnsi="Arial" w:cs="Arial"/>
-          <w:sz w:val="18"/>
-          <w:szCs w:val="18"/>
-        </w:rPr>
-        <w:tab/>
-      </w:r>
-      <w:r>
-        <w:rPr>
-          <w:rFonts w:ascii="Arial" w:hAnsi="Arial" w:cs="Arial"/>
-          <w:sz w:val="18"/>
-          <w:szCs w:val="18"/>
-        </w:rPr>
-        <w:tab/>
-      </w:r>
-      <w:r>
-        <w:rPr>
-          <w:rFonts w:ascii="Arial" w:hAnsi="Arial" w:cs="Arial"/>
-          <w:sz w:val="18"/>
-          <w:szCs w:val="18"/>
-        </w:rPr>
-        <w:tab/>
-      </w:r>
-      <w:r>
-        <w:rPr>
-          <w:rFonts w:ascii="Arial" w:hAnsi="Arial" w:cs="Arial"/>
-          <w:sz w:val="18"/>
-          <w:szCs w:val="18"/>
-        </w:rPr>
-        <w:t xml:space="preserve"> </w:t>
-      </w:r>
-      <w:r>
-        <w:rPr>
-          <w:rFonts w:ascii="Arial" w:hAnsi="Arial" w:cs="Arial"/>
-          <w:sz w:val="18"/>
-          <w:szCs w:val="18"/>
-        </w:rPr>
-        <w:t>Contact No.:</w:t>
-      </w:r>
-      <w:r>
-        <w:rPr>
-          <w:rFonts w:ascii="Arial" w:hAnsi="Arial" w:cs="Arial"/>
-          <w:sz w:val="18"/>
-          <w:szCs w:val="18"/>
-        </w:rPr>
-        <w:t xml:space="preserve"> </w:t>
       </w:r>
     </w:p>
     <w:p>
@@ -3037,7 +2427,7 @@
           </mc:Choice>
           <mc:Fallback>
             <w:pict>
-              <v:shape w14:anchorId="1DA432C8" id="_x0000_s1031" type="#_x0000_t202" style="position:absolute;margin-left:175.3pt;margin-top:17.35pt;width:226.5pt;height:31.15pt;z-index:251672576;visibility:visible;mso-wrap-style:square;mso-width-percent:0;mso-height-percent:0;mso-wrap-distance-left:9pt;mso-wrap-distance-top:3.6pt;mso-wrap-distance-right:9pt;mso-wrap-distance-bottom:3.6pt;mso-position-horizontal:right;mso-position-horizontal-relative:margin;mso-position-vertical:absolute;mso-position-vertical-relative:text;mso-width-percent:0;mso-height-percent:0;mso-width-relative:margin;mso-height-relative:margin;v-text-anchor:top" o:gfxdata="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" strokecolor="white [3212]">
+              <v:shape w14:anchorId="1DA432C8" id="Text Box 2" o:spid="_x0000_s1028" type="#_x0000_t202" style="position:absolute;margin-left:175.3pt;margin-top:17.35pt;width:226.5pt;height:31.15pt;z-index:251672576;visibility:visible;mso-wrap-style:square;mso-width-percent:0;mso-height-percent:0;mso-wrap-distance-left:9pt;mso-wrap-distance-top:3.6pt;mso-wrap-distance-right:9pt;mso-wrap-distance-bottom:3.6pt;mso-position-horizontal:right;mso-position-horizontal-relative:margin;mso-position-vertical:absolute;mso-position-vertical-relative:text;mso-width-percent:0;mso-height-percent:0;mso-width-relative:margin;mso-height-relative:margin;v-text-anchor:top" o:gfxdata="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" strokecolor="white [3212]">
                 <v:textbox>
                   <w:txbxContent>
                     <w:p>
@@ -3361,7 +2751,7 @@
           </mc:Choice>
           <mc:Fallback>
             <w:pict>
-              <v:shape w14:anchorId="148D7ECF" id="_x0000_s1032" type="#_x0000_t202" style="position:absolute;margin-left:208.15pt;margin-top:9.25pt;width:259.35pt;height:57.25pt;z-index:251674624;visibility:visible;mso-wrap-style:square;mso-width-percent:0;mso-height-percent:0;mso-wrap-distance-left:9pt;mso-wrap-distance-top:3.6pt;mso-wrap-distance-right:9pt;mso-wrap-distance-bottom:3.6pt;mso-position-horizontal:right;mso-position-horizontal-relative:margin;mso-position-vertical:absolute;mso-position-vertical-relative:text;mso-width-percent:0;mso-height-percent:0;mso-width-relative:margin;mso-height-relative:margin;v-text-anchor:top" o:gfxdata="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" strokecolor="white [3212]">
+              <v:shape w14:anchorId="148D7ECF" id="_x0000_s1029" type="#_x0000_t202" style="position:absolute;margin-left:208.15pt;margin-top:9.25pt;width:259.35pt;height:57.25pt;z-index:251674624;visibility:visible;mso-wrap-style:square;mso-width-percent:0;mso-height-percent:0;mso-wrap-distance-left:9pt;mso-wrap-distance-top:3.6pt;mso-wrap-distance-right:9pt;mso-wrap-distance-bottom:3.6pt;mso-position-horizontal:right;mso-position-horizontal-relative:margin;mso-position-vertical:absolute;mso-position-vertical-relative:text;mso-width-percent:0;mso-height-percent:0;mso-width-relative:margin;mso-height-relative:margin;v-text-anchor:top" o:gfxdata="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" strokecolor="white [3212]">
                 <v:textbox>
                   <w:txbxContent>
                     <w:p>
@@ -3794,7 +3184,7 @@
           </mc:Choice>
           <mc:Fallback>
             <w:pict>
-              <v:shape w14:anchorId="7327C893" id="_x0000_s1033" type="#_x0000_t202" style="position:absolute;margin-left:12.45pt;margin-top:.45pt;width:232.6pt;height:20.75pt;z-index:251676672;visibility:visible;mso-wrap-style:square;mso-width-percent:0;mso-height-percent:0;mso-wrap-distance-left:9pt;mso-wrap-distance-top:3.6pt;mso-wrap-distance-right:9pt;mso-wrap-distance-bottom:3.6pt;mso-position-horizontal:absolute;mso-position-horizontal-relative:margin;mso-position-vertical:absolute;mso-position-vertical-relative:text;mso-width-percent:0;mso-height-percent:0;mso-width-relative:margin;mso-height-relative:margin;v-text-anchor:top" o:gfxdata="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" strokecolor="white [3212]">
+              <v:shape w14:anchorId="7327C893" id="_x0000_s1030" type="#_x0000_t202" style="position:absolute;margin-left:12.45pt;margin-top:.45pt;width:232.6pt;height:20.75pt;z-index:251676672;visibility:visible;mso-wrap-style:square;mso-width-percent:0;mso-height-percent:0;mso-wrap-distance-left:9pt;mso-wrap-distance-top:3.6pt;mso-wrap-distance-right:9pt;mso-wrap-distance-bottom:3.6pt;mso-position-horizontal:absolute;mso-position-horizontal-relative:margin;mso-position-vertical:absolute;mso-position-vertical-relative:text;mso-width-percent:0;mso-height-percent:0;mso-width-relative:margin;mso-height-relative:margin;v-text-anchor:top" o:gfxdata="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" strokecolor="white [3212]">
                 <v:textbox>
                   <w:txbxContent>
                     <w:p>

</xml_diff>